<commit_message>
Menambahkan Tugas Modul 3 dan memindahkan folder Tugas
</commit_message>
<xml_diff>
--- a/Laporan/LAPORAN PRAKTIKUM ALGO 2.docx
+++ b/Laporan/LAPORAN PRAKTIKUM ALGO 2.docx
@@ -10556,7 +10556,6 @@
           <w:lang w:val="en-US"/>
         </w:rPr>
       </w:pPr>
-      <w:bookmarkStart w:id="1" w:name="_GoBack"/>
       <w:r>
         <w:rPr>
           <w:rFonts w:hint="default" w:ascii="Times New Roman" w:hAnsi="Times New Roman" w:eastAsia="SimSun" w:cs="Times New Roman"/>
@@ -10565,7 +10564,6 @@
         </w:rPr>
         <w:t>Mempraktekkan fungsi rekursif menggunakan bahasa pemrograman</w:t>
       </w:r>
-      <w:bookmarkEnd w:id="1"/>
       <w:r>
         <w:rPr>
           <w:rFonts w:ascii="SimSun" w:hAnsi="SimSun" w:eastAsia="SimSun" w:cs="SimSun"/>
@@ -11256,13 +11254,1552 @@
         <w:textAlignment w:val="auto"/>
         <w:rPr>
           <w:rFonts w:hint="default" w:ascii="Times New Roman" w:hAnsi="Times New Roman"/>
-          <w:b w:val="0"/>
-          <w:bCs w:val="0"/>
-          <w:sz w:val="24"/>
-          <w:szCs w:val="24"/>
-          <w:lang w:val="en-US"/>
-        </w:rPr>
-      </w:pPr>
+          <w:b/>
+          <w:bCs/>
+          <w:sz w:val="24"/>
+          <w:szCs w:val="24"/>
+          <w:lang w:val="en-US"/>
+        </w:rPr>
+      </w:pPr>
+      <w:r>
+        <w:rPr>
+          <w:rFonts w:hint="default" w:ascii="Times New Roman" w:hAnsi="Times New Roman"/>
+          <w:b/>
+          <w:bCs/>
+          <w:sz w:val="24"/>
+          <w:szCs w:val="24"/>
+          <w:lang w:val="en-US"/>
+        </w:rPr>
+        <w:t>Flowchart Modul 3.1</w:t>
+      </w:r>
+    </w:p>
+    <w:p>
+      <w:pPr>
+        <w:keepNext w:val="0"/>
+        <w:keepLines w:val="0"/>
+        <w:pageBreakBefore w:val="0"/>
+        <w:widowControl/>
+        <w:numPr>
+          <w:ilvl w:val="0"/>
+          <w:numId w:val="0"/>
+        </w:numPr>
+        <w:kinsoku/>
+        <w:wordWrap/>
+        <w:overflowPunct/>
+        <w:topLinePunct w:val="0"/>
+        <w:autoSpaceDE/>
+        <w:autoSpaceDN/>
+        <w:bidi w:val="0"/>
+        <w:adjustRightInd/>
+        <w:snapToGrid/>
+        <w:spacing w:after="0" w:line="360" w:lineRule="auto"/>
+        <w:ind w:leftChars="0"/>
+        <w:jc w:val="both"/>
+        <w:textAlignment w:val="auto"/>
+        <w:rPr>
+          <w:rFonts w:hint="default" w:ascii="Times New Roman" w:hAnsi="Times New Roman"/>
+          <w:b/>
+          <w:bCs/>
+          <w:sz w:val="24"/>
+          <w:szCs w:val="24"/>
+          <w:lang w:val="en-US"/>
+        </w:rPr>
+      </w:pPr>
+    </w:p>
+    <w:p>
+      <w:pPr>
+        <w:keepNext w:val="0"/>
+        <w:keepLines w:val="0"/>
+        <w:pageBreakBefore w:val="0"/>
+        <w:widowControl/>
+        <w:numPr>
+          <w:ilvl w:val="0"/>
+          <w:numId w:val="0"/>
+        </w:numPr>
+        <w:kinsoku/>
+        <w:wordWrap/>
+        <w:overflowPunct/>
+        <w:topLinePunct w:val="0"/>
+        <w:autoSpaceDE/>
+        <w:autoSpaceDN/>
+        <w:bidi w:val="0"/>
+        <w:adjustRightInd/>
+        <w:snapToGrid/>
+        <w:spacing w:after="0" w:line="360" w:lineRule="auto"/>
+        <w:ind w:leftChars="0"/>
+        <w:jc w:val="both"/>
+        <w:textAlignment w:val="auto"/>
+        <w:rPr>
+          <w:rFonts w:hint="default" w:ascii="Times New Roman" w:hAnsi="Times New Roman"/>
+          <w:b/>
+          <w:bCs/>
+          <w:sz w:val="24"/>
+          <w:szCs w:val="24"/>
+          <w:lang w:val="en-US"/>
+        </w:rPr>
+      </w:pPr>
+      <w:r>
+        <w:rPr>
+          <w:rFonts w:hint="default" w:ascii="Times New Roman" w:hAnsi="Times New Roman"/>
+          <w:b/>
+          <w:bCs/>
+          <w:sz w:val="24"/>
+          <w:szCs w:val="24"/>
+          <w:lang w:val="en-US"/>
+        </w:rPr>
+        <w:drawing>
+          <wp:inline distT="0" distB="0" distL="114300" distR="114300">
+            <wp:extent cx="5001260" cy="5247005"/>
+            <wp:effectExtent l="0" t="0" r="2540" b="10795"/>
+            <wp:docPr id="39" name="Picture 39" descr="modul 3.1"/>
+            <wp:cNvGraphicFramePr>
+              <a:graphicFrameLocks xmlns:a="http://schemas.openxmlformats.org/drawingml/2006/main" noChangeAspect="1"/>
+            </wp:cNvGraphicFramePr>
+            <a:graphic xmlns:a="http://schemas.openxmlformats.org/drawingml/2006/main">
+              <a:graphicData uri="http://schemas.openxmlformats.org/drawingml/2006/picture">
+                <pic:pic xmlns:pic="http://schemas.openxmlformats.org/drawingml/2006/picture">
+                  <pic:nvPicPr>
+                    <pic:cNvPr id="39" name="Picture 39" descr="modul 3.1"/>
+                    <pic:cNvPicPr>
+                      <a:picLocks noChangeAspect="1"/>
+                    </pic:cNvPicPr>
+                  </pic:nvPicPr>
+                  <pic:blipFill>
+                    <a:blip r:embed="rId44"/>
+                    <a:stretch>
+                      <a:fillRect/>
+                    </a:stretch>
+                  </pic:blipFill>
+                  <pic:spPr>
+                    <a:xfrm>
+                      <a:off x="0" y="0"/>
+                      <a:ext cx="5001260" cy="5247005"/>
+                    </a:xfrm>
+                    <a:prstGeom prst="rect">
+                      <a:avLst/>
+                    </a:prstGeom>
+                  </pic:spPr>
+                </pic:pic>
+              </a:graphicData>
+            </a:graphic>
+          </wp:inline>
+        </w:drawing>
+      </w:r>
+    </w:p>
+    <w:p>
+      <w:pPr>
+        <w:rPr>
+          <w:rFonts w:hint="default" w:ascii="Times New Roman" w:hAnsi="Times New Roman"/>
+          <w:b/>
+          <w:bCs/>
+          <w:sz w:val="24"/>
+          <w:szCs w:val="24"/>
+          <w:lang w:val="en-US"/>
+        </w:rPr>
+      </w:pPr>
+      <w:r>
+        <w:rPr>
+          <w:rFonts w:hint="default" w:ascii="Times New Roman" w:hAnsi="Times New Roman"/>
+          <w:b/>
+          <w:bCs/>
+          <w:sz w:val="24"/>
+          <w:szCs w:val="24"/>
+          <w:lang w:val="en-US"/>
+        </w:rPr>
+        <w:br w:type="page"/>
+      </w:r>
+    </w:p>
+    <w:p>
+      <w:pPr>
+        <w:keepNext w:val="0"/>
+        <w:keepLines w:val="0"/>
+        <w:pageBreakBefore w:val="0"/>
+        <w:widowControl/>
+        <w:numPr>
+          <w:ilvl w:val="0"/>
+          <w:numId w:val="0"/>
+        </w:numPr>
+        <w:kinsoku/>
+        <w:wordWrap/>
+        <w:overflowPunct/>
+        <w:topLinePunct w:val="0"/>
+        <w:autoSpaceDE/>
+        <w:autoSpaceDN/>
+        <w:bidi w:val="0"/>
+        <w:adjustRightInd/>
+        <w:snapToGrid/>
+        <w:spacing w:after="0" w:line="360" w:lineRule="auto"/>
+        <w:ind w:leftChars="0"/>
+        <w:jc w:val="both"/>
+        <w:textAlignment w:val="auto"/>
+        <w:rPr>
+          <w:rFonts w:hint="default" w:ascii="Times New Roman" w:hAnsi="Times New Roman"/>
+          <w:b/>
+          <w:bCs/>
+          <w:sz w:val="24"/>
+          <w:szCs w:val="24"/>
+          <w:lang w:val="en-US"/>
+        </w:rPr>
+      </w:pPr>
+    </w:p>
+    <w:p>
+      <w:pPr>
+        <w:keepNext w:val="0"/>
+        <w:keepLines w:val="0"/>
+        <w:pageBreakBefore w:val="0"/>
+        <w:widowControl/>
+        <w:numPr>
+          <w:ilvl w:val="0"/>
+          <w:numId w:val="0"/>
+        </w:numPr>
+        <w:kinsoku/>
+        <w:wordWrap/>
+        <w:overflowPunct/>
+        <w:topLinePunct w:val="0"/>
+        <w:autoSpaceDE/>
+        <w:autoSpaceDN/>
+        <w:bidi w:val="0"/>
+        <w:adjustRightInd/>
+        <w:snapToGrid/>
+        <w:spacing w:after="0" w:line="360" w:lineRule="auto"/>
+        <w:ind w:leftChars="0"/>
+        <w:jc w:val="center"/>
+        <w:textAlignment w:val="auto"/>
+        <w:rPr>
+          <w:rFonts w:hint="default" w:ascii="Times New Roman" w:hAnsi="Times New Roman"/>
+          <w:b/>
+          <w:bCs/>
+          <w:sz w:val="24"/>
+          <w:szCs w:val="24"/>
+          <w:lang w:val="en-US"/>
+        </w:rPr>
+      </w:pPr>
+    </w:p>
+    <w:p>
+      <w:pPr>
+        <w:keepNext w:val="0"/>
+        <w:keepLines w:val="0"/>
+        <w:pageBreakBefore w:val="0"/>
+        <w:widowControl/>
+        <w:numPr>
+          <w:ilvl w:val="0"/>
+          <w:numId w:val="0"/>
+        </w:numPr>
+        <w:kinsoku/>
+        <w:wordWrap/>
+        <w:overflowPunct/>
+        <w:topLinePunct w:val="0"/>
+        <w:autoSpaceDE/>
+        <w:autoSpaceDN/>
+        <w:bidi w:val="0"/>
+        <w:adjustRightInd/>
+        <w:snapToGrid/>
+        <w:spacing w:after="0" w:line="360" w:lineRule="auto"/>
+        <w:ind w:leftChars="0"/>
+        <w:jc w:val="center"/>
+        <w:textAlignment w:val="auto"/>
+        <w:rPr>
+          <w:rFonts w:hint="default" w:ascii="Times New Roman" w:hAnsi="Times New Roman"/>
+          <w:b/>
+          <w:bCs/>
+          <w:sz w:val="24"/>
+          <w:szCs w:val="24"/>
+          <w:lang w:val="en-US"/>
+        </w:rPr>
+      </w:pPr>
+      <w:r>
+        <w:rPr>
+          <w:rFonts w:hint="default" w:ascii="Times New Roman" w:hAnsi="Times New Roman"/>
+          <w:b/>
+          <w:bCs/>
+          <w:sz w:val="24"/>
+          <w:szCs w:val="24"/>
+          <w:lang w:val="en-US"/>
+        </w:rPr>
+        <w:drawing>
+          <wp:inline distT="0" distB="0" distL="114300" distR="114300">
+            <wp:extent cx="5001260" cy="1311275"/>
+            <wp:effectExtent l="0" t="0" r="2540" b="9525"/>
+            <wp:docPr id="42" name="Picture 42" descr="modul3.1_o"/>
+            <wp:cNvGraphicFramePr>
+              <a:graphicFrameLocks xmlns:a="http://schemas.openxmlformats.org/drawingml/2006/main" noChangeAspect="1"/>
+            </wp:cNvGraphicFramePr>
+            <a:graphic xmlns:a="http://schemas.openxmlformats.org/drawingml/2006/main">
+              <a:graphicData uri="http://schemas.openxmlformats.org/drawingml/2006/picture">
+                <pic:pic xmlns:pic="http://schemas.openxmlformats.org/drawingml/2006/picture">
+                  <pic:nvPicPr>
+                    <pic:cNvPr id="42" name="Picture 42" descr="modul3.1_o"/>
+                    <pic:cNvPicPr>
+                      <a:picLocks noChangeAspect="1"/>
+                    </pic:cNvPicPr>
+                  </pic:nvPicPr>
+                  <pic:blipFill>
+                    <a:blip r:embed="rId45"/>
+                    <a:srcRect b="51583"/>
+                    <a:stretch>
+                      <a:fillRect/>
+                    </a:stretch>
+                  </pic:blipFill>
+                  <pic:spPr>
+                    <a:xfrm>
+                      <a:off x="0" y="0"/>
+                      <a:ext cx="5001260" cy="1311275"/>
+                    </a:xfrm>
+                    <a:prstGeom prst="rect">
+                      <a:avLst/>
+                    </a:prstGeom>
+                  </pic:spPr>
+                </pic:pic>
+              </a:graphicData>
+            </a:graphic>
+          </wp:inline>
+        </w:drawing>
+      </w:r>
+    </w:p>
+    <w:p>
+      <w:pPr>
+        <w:keepNext w:val="0"/>
+        <w:keepLines w:val="0"/>
+        <w:pageBreakBefore w:val="0"/>
+        <w:widowControl/>
+        <w:numPr>
+          <w:ilvl w:val="0"/>
+          <w:numId w:val="0"/>
+        </w:numPr>
+        <w:kinsoku/>
+        <w:wordWrap/>
+        <w:overflowPunct/>
+        <w:topLinePunct w:val="0"/>
+        <w:autoSpaceDE/>
+        <w:autoSpaceDN/>
+        <w:bidi w:val="0"/>
+        <w:adjustRightInd/>
+        <w:snapToGrid/>
+        <w:spacing w:after="0" w:line="360" w:lineRule="auto"/>
+        <w:ind w:leftChars="0"/>
+        <w:jc w:val="both"/>
+        <w:textAlignment w:val="auto"/>
+        <w:rPr>
+          <w:rFonts w:hint="default" w:ascii="Times New Roman" w:hAnsi="Times New Roman"/>
+          <w:b/>
+          <w:bCs/>
+          <w:sz w:val="24"/>
+          <w:szCs w:val="24"/>
+          <w:lang w:val="en-US"/>
+        </w:rPr>
+      </w:pPr>
+      <w:r>
+        <w:rPr>
+          <w:rFonts w:hint="default" w:ascii="Times New Roman" w:hAnsi="Times New Roman"/>
+          <w:b/>
+          <w:bCs/>
+          <w:sz w:val="24"/>
+          <w:szCs w:val="24"/>
+          <w:lang w:val="en-US"/>
+        </w:rPr>
+        <w:t>Penjelasan:</w:t>
+      </w:r>
+    </w:p>
+    <w:p>
+      <w:pPr>
+        <w:rPr>
+          <w:rFonts w:hint="default" w:ascii="Times New Roman" w:hAnsi="Times New Roman"/>
+          <w:b/>
+          <w:bCs/>
+          <w:sz w:val="24"/>
+          <w:szCs w:val="24"/>
+          <w:lang w:val="en-US"/>
+        </w:rPr>
+      </w:pPr>
+      <w:r>
+        <w:rPr>
+          <w:rFonts w:hint="default" w:ascii="Times New Roman" w:hAnsi="Times New Roman"/>
+          <w:b/>
+          <w:bCs/>
+          <w:sz w:val="24"/>
+          <w:szCs w:val="24"/>
+          <w:lang w:val="en-US"/>
+        </w:rPr>
+        <w:br w:type="page"/>
+      </w:r>
+    </w:p>
+    <w:p>
+      <w:pPr>
+        <w:keepNext w:val="0"/>
+        <w:keepLines w:val="0"/>
+        <w:pageBreakBefore w:val="0"/>
+        <w:widowControl/>
+        <w:numPr>
+          <w:ilvl w:val="0"/>
+          <w:numId w:val="0"/>
+        </w:numPr>
+        <w:kinsoku/>
+        <w:wordWrap/>
+        <w:overflowPunct/>
+        <w:topLinePunct w:val="0"/>
+        <w:autoSpaceDE/>
+        <w:autoSpaceDN/>
+        <w:bidi w:val="0"/>
+        <w:adjustRightInd/>
+        <w:snapToGrid/>
+        <w:spacing w:after="0" w:line="360" w:lineRule="auto"/>
+        <w:ind w:leftChars="0"/>
+        <w:jc w:val="both"/>
+        <w:textAlignment w:val="auto"/>
+        <w:rPr>
+          <w:rFonts w:hint="default" w:ascii="Times New Roman" w:hAnsi="Times New Roman"/>
+          <w:b/>
+          <w:bCs/>
+          <w:sz w:val="24"/>
+          <w:szCs w:val="24"/>
+          <w:lang w:val="en-US"/>
+        </w:rPr>
+      </w:pPr>
+    </w:p>
+    <w:p>
+      <w:pPr>
+        <w:keepNext w:val="0"/>
+        <w:keepLines w:val="0"/>
+        <w:pageBreakBefore w:val="0"/>
+        <w:widowControl/>
+        <w:numPr>
+          <w:ilvl w:val="0"/>
+          <w:numId w:val="0"/>
+        </w:numPr>
+        <w:kinsoku/>
+        <w:wordWrap/>
+        <w:overflowPunct/>
+        <w:topLinePunct w:val="0"/>
+        <w:autoSpaceDE/>
+        <w:autoSpaceDN/>
+        <w:bidi w:val="0"/>
+        <w:adjustRightInd/>
+        <w:snapToGrid/>
+        <w:spacing w:after="0" w:line="360" w:lineRule="auto"/>
+        <w:ind w:leftChars="0"/>
+        <w:jc w:val="both"/>
+        <w:textAlignment w:val="auto"/>
+        <w:rPr>
+          <w:rFonts w:hint="default" w:ascii="Times New Roman" w:hAnsi="Times New Roman"/>
+          <w:b/>
+          <w:bCs/>
+          <w:sz w:val="24"/>
+          <w:szCs w:val="24"/>
+          <w:lang w:val="en-US"/>
+        </w:rPr>
+      </w:pPr>
+      <w:r>
+        <w:rPr>
+          <w:rFonts w:hint="default" w:ascii="Times New Roman" w:hAnsi="Times New Roman"/>
+          <w:b/>
+          <w:bCs/>
+          <w:sz w:val="24"/>
+          <w:szCs w:val="24"/>
+          <w:lang w:val="en-US"/>
+        </w:rPr>
+        <w:t>Flowchart Modul 3.1</w:t>
+      </w:r>
+    </w:p>
+    <w:p>
+      <w:pPr>
+        <w:keepNext w:val="0"/>
+        <w:keepLines w:val="0"/>
+        <w:pageBreakBefore w:val="0"/>
+        <w:widowControl/>
+        <w:numPr>
+          <w:ilvl w:val="0"/>
+          <w:numId w:val="0"/>
+        </w:numPr>
+        <w:kinsoku/>
+        <w:wordWrap/>
+        <w:overflowPunct/>
+        <w:topLinePunct w:val="0"/>
+        <w:autoSpaceDE/>
+        <w:autoSpaceDN/>
+        <w:bidi w:val="0"/>
+        <w:adjustRightInd/>
+        <w:snapToGrid/>
+        <w:spacing w:after="0" w:line="360" w:lineRule="auto"/>
+        <w:ind w:leftChars="0"/>
+        <w:jc w:val="both"/>
+        <w:textAlignment w:val="auto"/>
+        <w:rPr>
+          <w:rFonts w:hint="default" w:ascii="Times New Roman" w:hAnsi="Times New Roman"/>
+          <w:b/>
+          <w:bCs/>
+          <w:sz w:val="24"/>
+          <w:szCs w:val="24"/>
+          <w:lang w:val="en-US"/>
+        </w:rPr>
+      </w:pPr>
+    </w:p>
+    <w:p>
+      <w:pPr>
+        <w:keepNext w:val="0"/>
+        <w:keepLines w:val="0"/>
+        <w:pageBreakBefore w:val="0"/>
+        <w:widowControl/>
+        <w:numPr>
+          <w:ilvl w:val="0"/>
+          <w:numId w:val="0"/>
+        </w:numPr>
+        <w:kinsoku/>
+        <w:wordWrap/>
+        <w:overflowPunct/>
+        <w:topLinePunct w:val="0"/>
+        <w:autoSpaceDE/>
+        <w:autoSpaceDN/>
+        <w:bidi w:val="0"/>
+        <w:adjustRightInd/>
+        <w:snapToGrid/>
+        <w:spacing w:after="0" w:line="360" w:lineRule="auto"/>
+        <w:ind w:leftChars="0"/>
+        <w:jc w:val="both"/>
+        <w:textAlignment w:val="auto"/>
+        <w:rPr>
+          <w:rFonts w:hint="default" w:ascii="Times New Roman" w:hAnsi="Times New Roman"/>
+          <w:b/>
+          <w:bCs/>
+          <w:sz w:val="24"/>
+          <w:szCs w:val="24"/>
+          <w:lang w:val="en-US"/>
+        </w:rPr>
+      </w:pPr>
+      <w:r>
+        <w:rPr>
+          <w:rFonts w:hint="default" w:ascii="Times New Roman" w:hAnsi="Times New Roman"/>
+          <w:b/>
+          <w:bCs/>
+          <w:sz w:val="24"/>
+          <w:szCs w:val="24"/>
+          <w:lang w:val="en-US"/>
+        </w:rPr>
+        <w:drawing>
+          <wp:inline distT="0" distB="0" distL="114300" distR="114300">
+            <wp:extent cx="5001260" cy="5238750"/>
+            <wp:effectExtent l="0" t="0" r="2540" b="6350"/>
+            <wp:docPr id="41" name="Picture 41" descr="Modul 3.2"/>
+            <wp:cNvGraphicFramePr>
+              <a:graphicFrameLocks xmlns:a="http://schemas.openxmlformats.org/drawingml/2006/main" noChangeAspect="1"/>
+            </wp:cNvGraphicFramePr>
+            <a:graphic xmlns:a="http://schemas.openxmlformats.org/drawingml/2006/main">
+              <a:graphicData uri="http://schemas.openxmlformats.org/drawingml/2006/picture">
+                <pic:pic xmlns:pic="http://schemas.openxmlformats.org/drawingml/2006/picture">
+                  <pic:nvPicPr>
+                    <pic:cNvPr id="41" name="Picture 41" descr="Modul 3.2"/>
+                    <pic:cNvPicPr>
+                      <a:picLocks noChangeAspect="1"/>
+                    </pic:cNvPicPr>
+                  </pic:nvPicPr>
+                  <pic:blipFill>
+                    <a:blip r:embed="rId46"/>
+                    <a:stretch>
+                      <a:fillRect/>
+                    </a:stretch>
+                  </pic:blipFill>
+                  <pic:spPr>
+                    <a:xfrm>
+                      <a:off x="0" y="0"/>
+                      <a:ext cx="5001260" cy="5238750"/>
+                    </a:xfrm>
+                    <a:prstGeom prst="rect">
+                      <a:avLst/>
+                    </a:prstGeom>
+                  </pic:spPr>
+                </pic:pic>
+              </a:graphicData>
+            </a:graphic>
+          </wp:inline>
+        </w:drawing>
+      </w:r>
+    </w:p>
+    <w:p>
+      <w:pPr>
+        <w:rPr>
+          <w:rFonts w:hint="default" w:ascii="Times New Roman" w:hAnsi="Times New Roman"/>
+          <w:b/>
+          <w:bCs/>
+          <w:sz w:val="24"/>
+          <w:szCs w:val="24"/>
+          <w:lang w:val="en-US"/>
+        </w:rPr>
+      </w:pPr>
+      <w:r>
+        <w:rPr>
+          <w:rFonts w:hint="default" w:ascii="Times New Roman" w:hAnsi="Times New Roman"/>
+          <w:b/>
+          <w:bCs/>
+          <w:sz w:val="24"/>
+          <w:szCs w:val="24"/>
+          <w:lang w:val="en-US"/>
+        </w:rPr>
+        <w:br w:type="page"/>
+      </w:r>
+    </w:p>
+    <w:p>
+      <w:pPr>
+        <w:keepNext w:val="0"/>
+        <w:keepLines w:val="0"/>
+        <w:pageBreakBefore w:val="0"/>
+        <w:widowControl/>
+        <w:numPr>
+          <w:ilvl w:val="0"/>
+          <w:numId w:val="0"/>
+        </w:numPr>
+        <w:kinsoku/>
+        <w:wordWrap/>
+        <w:overflowPunct/>
+        <w:topLinePunct w:val="0"/>
+        <w:autoSpaceDE/>
+        <w:autoSpaceDN/>
+        <w:bidi w:val="0"/>
+        <w:adjustRightInd/>
+        <w:snapToGrid/>
+        <w:spacing w:after="0" w:line="360" w:lineRule="auto"/>
+        <w:ind w:leftChars="0"/>
+        <w:jc w:val="both"/>
+        <w:textAlignment w:val="auto"/>
+        <w:rPr>
+          <w:rFonts w:hint="default" w:ascii="Times New Roman" w:hAnsi="Times New Roman"/>
+          <w:b/>
+          <w:bCs/>
+          <w:sz w:val="24"/>
+          <w:szCs w:val="24"/>
+          <w:lang w:val="en-US"/>
+        </w:rPr>
+      </w:pPr>
+    </w:p>
+    <w:p>
+      <w:pPr>
+        <w:keepNext w:val="0"/>
+        <w:keepLines w:val="0"/>
+        <w:pageBreakBefore w:val="0"/>
+        <w:widowControl/>
+        <w:numPr>
+          <w:ilvl w:val="0"/>
+          <w:numId w:val="0"/>
+        </w:numPr>
+        <w:kinsoku/>
+        <w:wordWrap/>
+        <w:overflowPunct/>
+        <w:topLinePunct w:val="0"/>
+        <w:autoSpaceDE/>
+        <w:autoSpaceDN/>
+        <w:bidi w:val="0"/>
+        <w:adjustRightInd/>
+        <w:snapToGrid/>
+        <w:spacing w:after="0" w:line="360" w:lineRule="auto"/>
+        <w:ind w:leftChars="0"/>
+        <w:jc w:val="both"/>
+        <w:textAlignment w:val="auto"/>
+        <w:rPr>
+          <w:rFonts w:hint="default" w:ascii="Times New Roman" w:hAnsi="Times New Roman"/>
+          <w:b/>
+          <w:bCs/>
+          <w:sz w:val="24"/>
+          <w:szCs w:val="24"/>
+          <w:lang w:val="en-US"/>
+        </w:rPr>
+      </w:pPr>
+      <w:r>
+        <w:rPr>
+          <w:rFonts w:hint="default" w:ascii="Times New Roman" w:hAnsi="Times New Roman"/>
+          <w:b/>
+          <w:bCs/>
+          <w:sz w:val="24"/>
+          <w:szCs w:val="24"/>
+          <w:lang w:val="en-US"/>
+        </w:rPr>
+        <w:drawing>
+          <wp:inline distT="0" distB="0" distL="114300" distR="114300">
+            <wp:extent cx="4864100" cy="1830070"/>
+            <wp:effectExtent l="0" t="0" r="0" b="11430"/>
+            <wp:docPr id="43" name="Picture 43" descr="modul 3.2_o"/>
+            <wp:cNvGraphicFramePr>
+              <a:graphicFrameLocks xmlns:a="http://schemas.openxmlformats.org/drawingml/2006/main" noChangeAspect="1"/>
+            </wp:cNvGraphicFramePr>
+            <a:graphic xmlns:a="http://schemas.openxmlformats.org/drawingml/2006/main">
+              <a:graphicData uri="http://schemas.openxmlformats.org/drawingml/2006/picture">
+                <pic:pic xmlns:pic="http://schemas.openxmlformats.org/drawingml/2006/picture">
+                  <pic:nvPicPr>
+                    <pic:cNvPr id="43" name="Picture 43" descr="modul 3.2_o"/>
+                    <pic:cNvPicPr>
+                      <a:picLocks noChangeAspect="1"/>
+                    </pic:cNvPicPr>
+                  </pic:nvPicPr>
+                  <pic:blipFill>
+                    <a:blip r:embed="rId47"/>
+                    <a:srcRect b="49791"/>
+                    <a:stretch>
+                      <a:fillRect/>
+                    </a:stretch>
+                  </pic:blipFill>
+                  <pic:spPr>
+                    <a:xfrm>
+                      <a:off x="0" y="0"/>
+                      <a:ext cx="4864100" cy="1830070"/>
+                    </a:xfrm>
+                    <a:prstGeom prst="rect">
+                      <a:avLst/>
+                    </a:prstGeom>
+                  </pic:spPr>
+                </pic:pic>
+              </a:graphicData>
+            </a:graphic>
+          </wp:inline>
+        </w:drawing>
+      </w:r>
+    </w:p>
+    <w:p>
+      <w:pPr>
+        <w:keepNext w:val="0"/>
+        <w:keepLines w:val="0"/>
+        <w:pageBreakBefore w:val="0"/>
+        <w:widowControl/>
+        <w:numPr>
+          <w:ilvl w:val="0"/>
+          <w:numId w:val="0"/>
+        </w:numPr>
+        <w:kinsoku/>
+        <w:wordWrap/>
+        <w:overflowPunct/>
+        <w:topLinePunct w:val="0"/>
+        <w:autoSpaceDE/>
+        <w:autoSpaceDN/>
+        <w:bidi w:val="0"/>
+        <w:adjustRightInd/>
+        <w:snapToGrid/>
+        <w:spacing w:after="0" w:line="360" w:lineRule="auto"/>
+        <w:ind w:leftChars="0"/>
+        <w:jc w:val="both"/>
+        <w:textAlignment w:val="auto"/>
+        <w:rPr>
+          <w:rFonts w:hint="default" w:ascii="Times New Roman" w:hAnsi="Times New Roman"/>
+          <w:b/>
+          <w:bCs/>
+          <w:sz w:val="24"/>
+          <w:szCs w:val="24"/>
+          <w:lang w:val="en-US"/>
+        </w:rPr>
+      </w:pPr>
+      <w:r>
+        <w:rPr>
+          <w:rFonts w:hint="default" w:ascii="Times New Roman" w:hAnsi="Times New Roman"/>
+          <w:b/>
+          <w:bCs/>
+          <w:sz w:val="24"/>
+          <w:szCs w:val="24"/>
+          <w:lang w:val="en-US"/>
+        </w:rPr>
+        <w:t xml:space="preserve">Penjelasan : </w:t>
+      </w:r>
+    </w:p>
+    <w:p>
+      <w:pPr>
+        <w:keepNext w:val="0"/>
+        <w:keepLines w:val="0"/>
+        <w:pageBreakBefore w:val="0"/>
+        <w:widowControl/>
+        <w:numPr>
+          <w:ilvl w:val="0"/>
+          <w:numId w:val="0"/>
+        </w:numPr>
+        <w:kinsoku/>
+        <w:wordWrap/>
+        <w:overflowPunct/>
+        <w:topLinePunct w:val="0"/>
+        <w:autoSpaceDE/>
+        <w:autoSpaceDN/>
+        <w:bidi w:val="0"/>
+        <w:adjustRightInd/>
+        <w:snapToGrid/>
+        <w:spacing w:after="0" w:line="360" w:lineRule="auto"/>
+        <w:ind w:leftChars="0"/>
+        <w:jc w:val="both"/>
+        <w:textAlignment w:val="auto"/>
+        <w:rPr>
+          <w:rFonts w:hint="default" w:ascii="Times New Roman" w:hAnsi="Times New Roman"/>
+          <w:b/>
+          <w:bCs/>
+          <w:sz w:val="24"/>
+          <w:szCs w:val="24"/>
+          <w:lang w:val="en-US"/>
+        </w:rPr>
+      </w:pPr>
+    </w:p>
+    <w:p>
+      <w:pPr>
+        <w:keepNext w:val="0"/>
+        <w:keepLines w:val="0"/>
+        <w:pageBreakBefore w:val="0"/>
+        <w:widowControl/>
+        <w:numPr>
+          <w:ilvl w:val="0"/>
+          <w:numId w:val="0"/>
+        </w:numPr>
+        <w:kinsoku/>
+        <w:wordWrap/>
+        <w:overflowPunct/>
+        <w:topLinePunct w:val="0"/>
+        <w:autoSpaceDE/>
+        <w:autoSpaceDN/>
+        <w:bidi w:val="0"/>
+        <w:adjustRightInd/>
+        <w:snapToGrid/>
+        <w:spacing w:after="0" w:line="360" w:lineRule="auto"/>
+        <w:ind w:leftChars="0"/>
+        <w:jc w:val="both"/>
+        <w:textAlignment w:val="auto"/>
+        <w:rPr>
+          <w:rFonts w:hint="default" w:ascii="Times New Roman" w:hAnsi="Times New Roman"/>
+          <w:b/>
+          <w:bCs/>
+          <w:sz w:val="24"/>
+          <w:szCs w:val="24"/>
+          <w:lang w:val="en-US"/>
+        </w:rPr>
+      </w:pPr>
+    </w:p>
+    <w:p>
+      <w:pPr>
+        <w:rPr>
+          <w:rFonts w:hint="default" w:ascii="Times New Roman" w:hAnsi="Times New Roman"/>
+          <w:b/>
+          <w:bCs/>
+          <w:sz w:val="24"/>
+          <w:szCs w:val="24"/>
+          <w:lang w:val="en-US"/>
+        </w:rPr>
+      </w:pPr>
+      <w:r>
+        <w:rPr>
+          <w:rFonts w:hint="default" w:ascii="Times New Roman" w:hAnsi="Times New Roman"/>
+          <w:b/>
+          <w:bCs/>
+          <w:sz w:val="24"/>
+          <w:szCs w:val="24"/>
+          <w:lang w:val="en-US"/>
+        </w:rPr>
+        <w:br w:type="page"/>
+      </w:r>
+    </w:p>
+    <w:p>
+      <w:pPr>
+        <w:pStyle w:val="13"/>
+        <w:keepNext w:val="0"/>
+        <w:keepLines w:val="0"/>
+        <w:pageBreakBefore w:val="0"/>
+        <w:widowControl/>
+        <w:numPr>
+          <w:ilvl w:val="0"/>
+          <w:numId w:val="18"/>
+        </w:numPr>
+        <w:kinsoku/>
+        <w:wordWrap/>
+        <w:overflowPunct/>
+        <w:topLinePunct w:val="0"/>
+        <w:autoSpaceDE/>
+        <w:autoSpaceDN/>
+        <w:bidi w:val="0"/>
+        <w:adjustRightInd/>
+        <w:snapToGrid/>
+        <w:spacing w:after="0" w:line="360" w:lineRule="auto"/>
+        <w:ind w:left="425" w:leftChars="0" w:hanging="425" w:firstLineChars="0"/>
+        <w:textAlignment w:val="auto"/>
+        <w:rPr>
+          <w:rFonts w:hint="default" w:ascii="Times New Roman" w:hAnsi="Times New Roman" w:cs="Times New Roman"/>
+          <w:b/>
+          <w:bCs/>
+          <w:sz w:val="24"/>
+          <w:szCs w:val="24"/>
+          <w:lang w:val="en-US"/>
+        </w:rPr>
+      </w:pPr>
+      <w:r>
+        <w:rPr>
+          <w:rFonts w:hint="default" w:ascii="Times New Roman" w:hAnsi="Times New Roman" w:cs="Times New Roman"/>
+          <w:b/>
+          <w:bCs/>
+          <w:sz w:val="24"/>
+          <w:szCs w:val="24"/>
+          <w:lang w:val="en-US"/>
+        </w:rPr>
+        <w:t>Tugas</w:t>
+      </w:r>
+    </w:p>
+    <w:p>
+      <w:pPr>
+        <w:pStyle w:val="13"/>
+        <w:keepNext w:val="0"/>
+        <w:keepLines w:val="0"/>
+        <w:pageBreakBefore w:val="0"/>
+        <w:widowControl/>
+        <w:numPr>
+          <w:ilvl w:val="0"/>
+          <w:numId w:val="19"/>
+        </w:numPr>
+        <w:kinsoku/>
+        <w:wordWrap/>
+        <w:overflowPunct/>
+        <w:topLinePunct w:val="0"/>
+        <w:autoSpaceDE/>
+        <w:autoSpaceDN/>
+        <w:bidi w:val="0"/>
+        <w:adjustRightInd/>
+        <w:snapToGrid/>
+        <w:spacing w:after="0" w:line="360" w:lineRule="auto"/>
+        <w:ind w:left="425" w:leftChars="0" w:hanging="425" w:firstLineChars="0"/>
+        <w:textAlignment w:val="auto"/>
+        <w:rPr>
+          <w:rFonts w:hint="default" w:ascii="Times New Roman" w:hAnsi="Times New Roman" w:eastAsia="SimSun" w:cs="Times New Roman"/>
+          <w:sz w:val="24"/>
+          <w:szCs w:val="24"/>
+        </w:rPr>
+      </w:pPr>
+      <w:r>
+        <w:rPr>
+          <w:rFonts w:hint="default" w:ascii="Times New Roman" w:hAnsi="Times New Roman" w:eastAsia="SimSun" w:cs="Times New Roman"/>
+          <w:sz w:val="24"/>
+          <w:szCs w:val="24"/>
+        </w:rPr>
+        <w:t>Buatlah program Fibonacci.</w:t>
+      </w:r>
+    </w:p>
+    <w:p>
+      <w:pPr>
+        <w:pStyle w:val="13"/>
+        <w:keepNext w:val="0"/>
+        <w:keepLines w:val="0"/>
+        <w:pageBreakBefore w:val="0"/>
+        <w:widowControl/>
+        <w:numPr>
+          <w:numId w:val="0"/>
+        </w:numPr>
+        <w:kinsoku/>
+        <w:wordWrap/>
+        <w:overflowPunct/>
+        <w:topLinePunct w:val="0"/>
+        <w:autoSpaceDE/>
+        <w:autoSpaceDN/>
+        <w:bidi w:val="0"/>
+        <w:adjustRightInd/>
+        <w:snapToGrid/>
+        <w:spacing w:after="0" w:line="360" w:lineRule="auto"/>
+        <w:ind w:left="440" w:leftChars="200" w:firstLine="0" w:firstLineChars="0"/>
+        <w:textAlignment w:val="auto"/>
+        <w:rPr>
+          <w:rFonts w:hint="default" w:ascii="Times New Roman" w:hAnsi="Times New Roman" w:eastAsia="SimSun" w:cs="Times New Roman"/>
+          <w:sz w:val="24"/>
+          <w:szCs w:val="24"/>
+          <w:lang w:val="en-US"/>
+        </w:rPr>
+      </w:pPr>
+      <w:r>
+        <w:rPr>
+          <w:rFonts w:hint="default" w:ascii="Times New Roman" w:hAnsi="Times New Roman" w:eastAsia="SimSun" w:cs="Times New Roman"/>
+          <w:sz w:val="24"/>
+          <w:szCs w:val="24"/>
+          <w:lang w:val="en-US"/>
+        </w:rPr>
+        <w:drawing>
+          <wp:inline distT="0" distB="0" distL="114300" distR="114300">
+            <wp:extent cx="4113530" cy="2934335"/>
+            <wp:effectExtent l="0" t="0" r="1270" b="12065"/>
+            <wp:docPr id="38" name="Picture 38" descr="tugas1_sc"/>
+            <wp:cNvGraphicFramePr>
+              <a:graphicFrameLocks xmlns:a="http://schemas.openxmlformats.org/drawingml/2006/main" noChangeAspect="1"/>
+            </wp:cNvGraphicFramePr>
+            <a:graphic xmlns:a="http://schemas.openxmlformats.org/drawingml/2006/main">
+              <a:graphicData uri="http://schemas.openxmlformats.org/drawingml/2006/picture">
+                <pic:pic xmlns:pic="http://schemas.openxmlformats.org/drawingml/2006/picture">
+                  <pic:nvPicPr>
+                    <pic:cNvPr id="38" name="Picture 38" descr="tugas1_sc"/>
+                    <pic:cNvPicPr>
+                      <a:picLocks noChangeAspect="1"/>
+                    </pic:cNvPicPr>
+                  </pic:nvPicPr>
+                  <pic:blipFill>
+                    <a:blip r:embed="rId48"/>
+                    <a:stretch>
+                      <a:fillRect/>
+                    </a:stretch>
+                  </pic:blipFill>
+                  <pic:spPr>
+                    <a:xfrm>
+                      <a:off x="0" y="0"/>
+                      <a:ext cx="4113530" cy="2934335"/>
+                    </a:xfrm>
+                    <a:prstGeom prst="rect">
+                      <a:avLst/>
+                    </a:prstGeom>
+                  </pic:spPr>
+                </pic:pic>
+              </a:graphicData>
+            </a:graphic>
+          </wp:inline>
+        </w:drawing>
+      </w:r>
+    </w:p>
+    <w:p>
+      <w:pPr>
+        <w:pStyle w:val="13"/>
+        <w:keepNext w:val="0"/>
+        <w:keepLines w:val="0"/>
+        <w:pageBreakBefore w:val="0"/>
+        <w:widowControl/>
+        <w:numPr>
+          <w:numId w:val="0"/>
+        </w:numPr>
+        <w:kinsoku/>
+        <w:wordWrap/>
+        <w:overflowPunct/>
+        <w:topLinePunct w:val="0"/>
+        <w:autoSpaceDE/>
+        <w:autoSpaceDN/>
+        <w:bidi w:val="0"/>
+        <w:adjustRightInd/>
+        <w:snapToGrid/>
+        <w:spacing w:after="0" w:line="360" w:lineRule="auto"/>
+        <w:ind w:left="440" w:leftChars="200" w:firstLine="0" w:firstLineChars="0"/>
+        <w:textAlignment w:val="auto"/>
+        <w:rPr>
+          <w:rFonts w:hint="default" w:ascii="Times New Roman" w:hAnsi="Times New Roman" w:eastAsia="SimSun" w:cs="Times New Roman"/>
+          <w:sz w:val="24"/>
+          <w:szCs w:val="24"/>
+          <w:lang w:val="en-US"/>
+        </w:rPr>
+      </w:pPr>
+      <w:r>
+        <w:rPr>
+          <w:rFonts w:hint="default" w:ascii="Times New Roman" w:hAnsi="Times New Roman" w:eastAsia="SimSun" w:cs="Times New Roman"/>
+          <w:sz w:val="24"/>
+          <w:szCs w:val="24"/>
+          <w:lang w:val="en-US"/>
+        </w:rPr>
+        <w:drawing>
+          <wp:inline distT="0" distB="0" distL="114300" distR="114300">
+            <wp:extent cx="4130675" cy="2129790"/>
+            <wp:effectExtent l="0" t="0" r="9525" b="3810"/>
+            <wp:docPr id="44" name="Picture 44" descr="tugas1_o"/>
+            <wp:cNvGraphicFramePr>
+              <a:graphicFrameLocks xmlns:a="http://schemas.openxmlformats.org/drawingml/2006/main" noChangeAspect="1"/>
+            </wp:cNvGraphicFramePr>
+            <a:graphic xmlns:a="http://schemas.openxmlformats.org/drawingml/2006/main">
+              <a:graphicData uri="http://schemas.openxmlformats.org/drawingml/2006/picture">
+                <pic:pic xmlns:pic="http://schemas.openxmlformats.org/drawingml/2006/picture">
+                  <pic:nvPicPr>
+                    <pic:cNvPr id="44" name="Picture 44" descr="tugas1_o"/>
+                    <pic:cNvPicPr>
+                      <a:picLocks noChangeAspect="1"/>
+                    </pic:cNvPicPr>
+                  </pic:nvPicPr>
+                  <pic:blipFill>
+                    <a:blip r:embed="rId49"/>
+                    <a:stretch>
+                      <a:fillRect/>
+                    </a:stretch>
+                  </pic:blipFill>
+                  <pic:spPr>
+                    <a:xfrm>
+                      <a:off x="0" y="0"/>
+                      <a:ext cx="4130675" cy="2129790"/>
+                    </a:xfrm>
+                    <a:prstGeom prst="rect">
+                      <a:avLst/>
+                    </a:prstGeom>
+                  </pic:spPr>
+                </pic:pic>
+              </a:graphicData>
+            </a:graphic>
+          </wp:inline>
+        </w:drawing>
+      </w:r>
+    </w:p>
+    <w:p>
+      <w:pPr>
+        <w:rPr>
+          <w:rFonts w:hint="default" w:ascii="Times New Roman" w:hAnsi="Times New Roman" w:eastAsia="SimSun" w:cs="Times New Roman"/>
+          <w:sz w:val="24"/>
+          <w:szCs w:val="24"/>
+          <w:lang w:val="en-US"/>
+        </w:rPr>
+      </w:pPr>
+      <w:r>
+        <w:rPr>
+          <w:rFonts w:hint="default" w:ascii="Times New Roman" w:hAnsi="Times New Roman" w:eastAsia="SimSun" w:cs="Times New Roman"/>
+          <w:sz w:val="24"/>
+          <w:szCs w:val="24"/>
+          <w:lang w:val="en-US"/>
+        </w:rPr>
+        <w:br w:type="page"/>
+      </w:r>
+    </w:p>
+    <w:p>
+      <w:pPr>
+        <w:pStyle w:val="13"/>
+        <w:keepNext w:val="0"/>
+        <w:keepLines w:val="0"/>
+        <w:pageBreakBefore w:val="0"/>
+        <w:widowControl/>
+        <w:numPr>
+          <w:numId w:val="0"/>
+        </w:numPr>
+        <w:kinsoku/>
+        <w:wordWrap/>
+        <w:overflowPunct/>
+        <w:topLinePunct w:val="0"/>
+        <w:autoSpaceDE/>
+        <w:autoSpaceDN/>
+        <w:bidi w:val="0"/>
+        <w:adjustRightInd/>
+        <w:snapToGrid/>
+        <w:spacing w:after="0" w:line="360" w:lineRule="auto"/>
+        <w:ind w:leftChars="0"/>
+        <w:textAlignment w:val="auto"/>
+        <w:rPr>
+          <w:rFonts w:hint="default" w:ascii="Times New Roman" w:hAnsi="Times New Roman" w:eastAsia="SimSun" w:cs="Times New Roman"/>
+          <w:sz w:val="24"/>
+          <w:szCs w:val="24"/>
+        </w:rPr>
+      </w:pPr>
+    </w:p>
+    <w:p>
+      <w:pPr>
+        <w:pStyle w:val="13"/>
+        <w:keepNext w:val="0"/>
+        <w:keepLines w:val="0"/>
+        <w:pageBreakBefore w:val="0"/>
+        <w:widowControl/>
+        <w:numPr>
+          <w:ilvl w:val="0"/>
+          <w:numId w:val="19"/>
+        </w:numPr>
+        <w:kinsoku/>
+        <w:wordWrap/>
+        <w:overflowPunct/>
+        <w:topLinePunct w:val="0"/>
+        <w:autoSpaceDE/>
+        <w:autoSpaceDN/>
+        <w:bidi w:val="0"/>
+        <w:adjustRightInd/>
+        <w:snapToGrid/>
+        <w:spacing w:after="0" w:line="360" w:lineRule="auto"/>
+        <w:ind w:left="425" w:leftChars="0" w:hanging="425" w:firstLineChars="0"/>
+        <w:textAlignment w:val="auto"/>
+        <w:rPr>
+          <w:rFonts w:hint="default" w:ascii="Times New Roman" w:hAnsi="Times New Roman" w:eastAsia="SimSun" w:cs="Times New Roman"/>
+          <w:sz w:val="24"/>
+          <w:szCs w:val="24"/>
+        </w:rPr>
+      </w:pPr>
+      <w:r>
+        <w:rPr>
+          <w:rFonts w:hint="default" w:ascii="Times New Roman" w:hAnsi="Times New Roman" w:eastAsia="SimSun" w:cs="Times New Roman"/>
+          <w:sz w:val="24"/>
+          <w:szCs w:val="24"/>
+        </w:rPr>
+        <w:t>Berikut program menghitung deret menggunakan perulangan. Buatlah program untuk menghitung deret tersebut menggunakan function Rekursi. (deret S = 1+2+3+4+…+n)</w:t>
+      </w:r>
+      <w:bookmarkStart w:id="1" w:name="_GoBack"/>
+      <w:bookmarkEnd w:id="1"/>
+    </w:p>
+    <w:p>
+      <w:pPr>
+        <w:pStyle w:val="13"/>
+        <w:keepNext w:val="0"/>
+        <w:keepLines w:val="0"/>
+        <w:pageBreakBefore w:val="0"/>
+        <w:widowControl/>
+        <w:numPr>
+          <w:numId w:val="0"/>
+        </w:numPr>
+        <w:kinsoku/>
+        <w:wordWrap/>
+        <w:overflowPunct/>
+        <w:topLinePunct w:val="0"/>
+        <w:autoSpaceDE/>
+        <w:autoSpaceDN/>
+        <w:bidi w:val="0"/>
+        <w:adjustRightInd/>
+        <w:snapToGrid/>
+        <w:spacing w:after="0" w:line="360" w:lineRule="auto"/>
+        <w:ind w:left="440" w:leftChars="200" w:firstLine="0" w:firstLineChars="0"/>
+        <w:textAlignment w:val="auto"/>
+        <w:rPr>
+          <w:rFonts w:hint="default" w:ascii="Times New Roman" w:hAnsi="Times New Roman" w:eastAsia="SimSun" w:cs="Times New Roman"/>
+          <w:sz w:val="24"/>
+          <w:szCs w:val="24"/>
+          <w:lang w:val="en-US"/>
+        </w:rPr>
+      </w:pPr>
+      <w:r>
+        <w:rPr>
+          <w:rFonts w:hint="default" w:ascii="Times New Roman" w:hAnsi="Times New Roman" w:eastAsia="SimSun" w:cs="Times New Roman"/>
+          <w:sz w:val="24"/>
+          <w:szCs w:val="24"/>
+          <w:lang w:val="en-US"/>
+        </w:rPr>
+        <w:drawing>
+          <wp:inline distT="0" distB="0" distL="114300" distR="114300">
+            <wp:extent cx="4471670" cy="3136265"/>
+            <wp:effectExtent l="0" t="0" r="11430" b="635"/>
+            <wp:docPr id="45" name="Picture 45" descr="tugas2_sc"/>
+            <wp:cNvGraphicFramePr>
+              <a:graphicFrameLocks xmlns:a="http://schemas.openxmlformats.org/drawingml/2006/main" noChangeAspect="1"/>
+            </wp:cNvGraphicFramePr>
+            <a:graphic xmlns:a="http://schemas.openxmlformats.org/drawingml/2006/main">
+              <a:graphicData uri="http://schemas.openxmlformats.org/drawingml/2006/picture">
+                <pic:pic xmlns:pic="http://schemas.openxmlformats.org/drawingml/2006/picture">
+                  <pic:nvPicPr>
+                    <pic:cNvPr id="45" name="Picture 45" descr="tugas2_sc"/>
+                    <pic:cNvPicPr>
+                      <a:picLocks noChangeAspect="1"/>
+                    </pic:cNvPicPr>
+                  </pic:nvPicPr>
+                  <pic:blipFill>
+                    <a:blip r:embed="rId50"/>
+                    <a:stretch>
+                      <a:fillRect/>
+                    </a:stretch>
+                  </pic:blipFill>
+                  <pic:spPr>
+                    <a:xfrm>
+                      <a:off x="0" y="0"/>
+                      <a:ext cx="4471670" cy="3136265"/>
+                    </a:xfrm>
+                    <a:prstGeom prst="rect">
+                      <a:avLst/>
+                    </a:prstGeom>
+                  </pic:spPr>
+                </pic:pic>
+              </a:graphicData>
+            </a:graphic>
+          </wp:inline>
+        </w:drawing>
+      </w:r>
+    </w:p>
+    <w:p>
+      <w:pPr>
+        <w:pStyle w:val="13"/>
+        <w:keepNext w:val="0"/>
+        <w:keepLines w:val="0"/>
+        <w:pageBreakBefore w:val="0"/>
+        <w:widowControl/>
+        <w:numPr>
+          <w:numId w:val="0"/>
+        </w:numPr>
+        <w:kinsoku/>
+        <w:wordWrap/>
+        <w:overflowPunct/>
+        <w:topLinePunct w:val="0"/>
+        <w:autoSpaceDE/>
+        <w:autoSpaceDN/>
+        <w:bidi w:val="0"/>
+        <w:adjustRightInd/>
+        <w:snapToGrid/>
+        <w:spacing w:after="0" w:line="360" w:lineRule="auto"/>
+        <w:ind w:left="440" w:leftChars="200" w:firstLine="0" w:firstLineChars="0"/>
+        <w:textAlignment w:val="auto"/>
+        <w:rPr>
+          <w:rFonts w:hint="default" w:ascii="Times New Roman" w:hAnsi="Times New Roman" w:eastAsia="SimSun" w:cs="Times New Roman"/>
+          <w:sz w:val="24"/>
+          <w:szCs w:val="24"/>
+          <w:lang w:val="en-US"/>
+        </w:rPr>
+      </w:pPr>
+      <w:r>
+        <w:rPr>
+          <w:rFonts w:hint="default" w:ascii="Times New Roman" w:hAnsi="Times New Roman" w:eastAsia="SimSun" w:cs="Times New Roman"/>
+          <w:sz w:val="24"/>
+          <w:szCs w:val="24"/>
+          <w:lang w:val="en-US"/>
+        </w:rPr>
+        <w:drawing>
+          <wp:inline distT="0" distB="0" distL="114300" distR="114300">
+            <wp:extent cx="4508500" cy="1752600"/>
+            <wp:effectExtent l="0" t="0" r="0" b="0"/>
+            <wp:docPr id="47" name="Picture 47" descr="tugas2_o"/>
+            <wp:cNvGraphicFramePr>
+              <a:graphicFrameLocks xmlns:a="http://schemas.openxmlformats.org/drawingml/2006/main" noChangeAspect="1"/>
+            </wp:cNvGraphicFramePr>
+            <a:graphic xmlns:a="http://schemas.openxmlformats.org/drawingml/2006/main">
+              <a:graphicData uri="http://schemas.openxmlformats.org/drawingml/2006/picture">
+                <pic:pic xmlns:pic="http://schemas.openxmlformats.org/drawingml/2006/picture">
+                  <pic:nvPicPr>
+                    <pic:cNvPr id="47" name="Picture 47" descr="tugas2_o"/>
+                    <pic:cNvPicPr>
+                      <a:picLocks noChangeAspect="1"/>
+                    </pic:cNvPicPr>
+                  </pic:nvPicPr>
+                  <pic:blipFill>
+                    <a:blip r:embed="rId51"/>
+                    <a:stretch>
+                      <a:fillRect/>
+                    </a:stretch>
+                  </pic:blipFill>
+                  <pic:spPr>
+                    <a:xfrm>
+                      <a:off x="0" y="0"/>
+                      <a:ext cx="4508500" cy="1752600"/>
+                    </a:xfrm>
+                    <a:prstGeom prst="rect">
+                      <a:avLst/>
+                    </a:prstGeom>
+                  </pic:spPr>
+                </pic:pic>
+              </a:graphicData>
+            </a:graphic>
+          </wp:inline>
+        </w:drawing>
+      </w:r>
+    </w:p>
+    <w:p>
+      <w:pPr>
+        <w:rPr>
+          <w:rFonts w:hint="default" w:ascii="Times New Roman" w:hAnsi="Times New Roman" w:eastAsia="SimSun" w:cs="Times New Roman"/>
+          <w:sz w:val="24"/>
+          <w:szCs w:val="24"/>
+          <w:lang w:val="en-US"/>
+        </w:rPr>
+      </w:pPr>
+      <w:r>
+        <w:rPr>
+          <w:rFonts w:hint="default" w:ascii="Times New Roman" w:hAnsi="Times New Roman" w:eastAsia="SimSun" w:cs="Times New Roman"/>
+          <w:sz w:val="24"/>
+          <w:szCs w:val="24"/>
+          <w:lang w:val="en-US"/>
+        </w:rPr>
+        <w:br w:type="page"/>
+      </w:r>
+    </w:p>
+    <w:p>
+      <w:pPr>
+        <w:pStyle w:val="13"/>
+        <w:keepNext w:val="0"/>
+        <w:keepLines w:val="0"/>
+        <w:pageBreakBefore w:val="0"/>
+        <w:widowControl/>
+        <w:numPr>
+          <w:numId w:val="0"/>
+        </w:numPr>
+        <w:kinsoku/>
+        <w:wordWrap/>
+        <w:overflowPunct/>
+        <w:topLinePunct w:val="0"/>
+        <w:autoSpaceDE/>
+        <w:autoSpaceDN/>
+        <w:bidi w:val="0"/>
+        <w:adjustRightInd/>
+        <w:snapToGrid/>
+        <w:spacing w:after="0" w:line="360" w:lineRule="auto"/>
+        <w:ind w:left="440" w:leftChars="200" w:firstLine="0" w:firstLineChars="0"/>
+        <w:textAlignment w:val="auto"/>
+        <w:rPr>
+          <w:rFonts w:hint="default" w:ascii="Times New Roman" w:hAnsi="Times New Roman" w:eastAsia="SimSun" w:cs="Times New Roman"/>
+          <w:sz w:val="24"/>
+          <w:szCs w:val="24"/>
+          <w:lang w:val="en-US"/>
+        </w:rPr>
+      </w:pPr>
+    </w:p>
+    <w:p>
+      <w:pPr>
+        <w:pStyle w:val="13"/>
+        <w:keepNext w:val="0"/>
+        <w:keepLines w:val="0"/>
+        <w:pageBreakBefore w:val="0"/>
+        <w:widowControl/>
+        <w:numPr>
+          <w:ilvl w:val="0"/>
+          <w:numId w:val="19"/>
+        </w:numPr>
+        <w:kinsoku/>
+        <w:wordWrap/>
+        <w:overflowPunct/>
+        <w:topLinePunct w:val="0"/>
+        <w:autoSpaceDE/>
+        <w:autoSpaceDN/>
+        <w:bidi w:val="0"/>
+        <w:adjustRightInd/>
+        <w:snapToGrid/>
+        <w:spacing w:after="0" w:line="360" w:lineRule="auto"/>
+        <w:ind w:left="425" w:leftChars="0" w:hanging="425" w:firstLineChars="0"/>
+        <w:textAlignment w:val="auto"/>
+        <w:rPr>
+          <w:rFonts w:hint="default" w:ascii="Times New Roman" w:hAnsi="Times New Roman" w:eastAsia="SimSun" w:cs="Times New Roman"/>
+          <w:sz w:val="24"/>
+          <w:szCs w:val="24"/>
+          <w:lang w:val="en-US"/>
+        </w:rPr>
+      </w:pPr>
+      <w:r>
+        <w:rPr>
+          <w:rFonts w:hint="default" w:ascii="Times New Roman" w:hAnsi="Times New Roman" w:eastAsia="SimSun" w:cs="Times New Roman"/>
+          <w:sz w:val="24"/>
+          <w:szCs w:val="24"/>
+        </w:rPr>
+        <w:t>Buatlah program untuk menghitung deret menggunakan function Rekursi. deret S = 3+9+27+71+…</w:t>
+      </w:r>
+    </w:p>
+    <w:p>
+      <w:pPr>
+        <w:keepNext w:val="0"/>
+        <w:keepLines w:val="0"/>
+        <w:pageBreakBefore w:val="0"/>
+        <w:widowControl/>
+        <w:numPr>
+          <w:ilvl w:val="0"/>
+          <w:numId w:val="0"/>
+        </w:numPr>
+        <w:kinsoku/>
+        <w:wordWrap/>
+        <w:overflowPunct/>
+        <w:topLinePunct w:val="0"/>
+        <w:autoSpaceDE/>
+        <w:autoSpaceDN/>
+        <w:bidi w:val="0"/>
+        <w:adjustRightInd/>
+        <w:snapToGrid/>
+        <w:spacing w:after="0" w:line="360" w:lineRule="auto"/>
+        <w:ind w:left="440" w:leftChars="200" w:firstLine="0" w:firstLineChars="0"/>
+        <w:jc w:val="both"/>
+        <w:textAlignment w:val="auto"/>
+        <w:rPr>
+          <w:rFonts w:hint="default" w:ascii="Times New Roman" w:hAnsi="Times New Roman"/>
+          <w:b/>
+          <w:bCs/>
+          <w:sz w:val="24"/>
+          <w:szCs w:val="24"/>
+          <w:lang w:val="en-US"/>
+        </w:rPr>
+      </w:pPr>
+      <w:r>
+        <w:rPr>
+          <w:rFonts w:hint="default" w:ascii="Times New Roman" w:hAnsi="Times New Roman"/>
+          <w:b/>
+          <w:bCs/>
+          <w:sz w:val="24"/>
+          <w:szCs w:val="24"/>
+          <w:lang w:val="en-US"/>
+        </w:rPr>
+        <w:drawing>
+          <wp:inline distT="0" distB="0" distL="114300" distR="114300">
+            <wp:extent cx="4300220" cy="3719830"/>
+            <wp:effectExtent l="0" t="0" r="5080" b="1270"/>
+            <wp:docPr id="48" name="Picture 48" descr="tugas3_sc"/>
+            <wp:cNvGraphicFramePr>
+              <a:graphicFrameLocks xmlns:a="http://schemas.openxmlformats.org/drawingml/2006/main" noChangeAspect="1"/>
+            </wp:cNvGraphicFramePr>
+            <a:graphic xmlns:a="http://schemas.openxmlformats.org/drawingml/2006/main">
+              <a:graphicData uri="http://schemas.openxmlformats.org/drawingml/2006/picture">
+                <pic:pic xmlns:pic="http://schemas.openxmlformats.org/drawingml/2006/picture">
+                  <pic:nvPicPr>
+                    <pic:cNvPr id="48" name="Picture 48" descr="tugas3_sc"/>
+                    <pic:cNvPicPr>
+                      <a:picLocks noChangeAspect="1"/>
+                    </pic:cNvPicPr>
+                  </pic:nvPicPr>
+                  <pic:blipFill>
+                    <a:blip r:embed="rId52"/>
+                    <a:stretch>
+                      <a:fillRect/>
+                    </a:stretch>
+                  </pic:blipFill>
+                  <pic:spPr>
+                    <a:xfrm>
+                      <a:off x="0" y="0"/>
+                      <a:ext cx="4300220" cy="3719830"/>
+                    </a:xfrm>
+                    <a:prstGeom prst="rect">
+                      <a:avLst/>
+                    </a:prstGeom>
+                  </pic:spPr>
+                </pic:pic>
+              </a:graphicData>
+            </a:graphic>
+          </wp:inline>
+        </w:drawing>
+      </w:r>
+    </w:p>
+    <w:p>
+      <w:pPr>
+        <w:keepNext w:val="0"/>
+        <w:keepLines w:val="0"/>
+        <w:pageBreakBefore w:val="0"/>
+        <w:widowControl/>
+        <w:numPr>
+          <w:ilvl w:val="0"/>
+          <w:numId w:val="0"/>
+        </w:numPr>
+        <w:kinsoku/>
+        <w:wordWrap/>
+        <w:overflowPunct/>
+        <w:topLinePunct w:val="0"/>
+        <w:autoSpaceDE/>
+        <w:autoSpaceDN/>
+        <w:bidi w:val="0"/>
+        <w:adjustRightInd/>
+        <w:snapToGrid/>
+        <w:spacing w:after="0" w:line="360" w:lineRule="auto"/>
+        <w:ind w:left="440" w:leftChars="200" w:firstLine="0" w:firstLineChars="0"/>
+        <w:jc w:val="both"/>
+        <w:textAlignment w:val="auto"/>
+        <w:rPr>
+          <w:rFonts w:hint="default" w:ascii="Times New Roman" w:hAnsi="Times New Roman"/>
+          <w:b/>
+          <w:bCs/>
+          <w:sz w:val="24"/>
+          <w:szCs w:val="24"/>
+          <w:lang w:val="en-US"/>
+        </w:rPr>
+      </w:pPr>
+      <w:r>
+        <w:rPr>
+          <w:rFonts w:hint="default" w:ascii="Times New Roman" w:hAnsi="Times New Roman"/>
+          <w:b/>
+          <w:bCs/>
+          <w:sz w:val="24"/>
+          <w:szCs w:val="24"/>
+          <w:lang w:val="en-US"/>
+        </w:rPr>
+        <w:drawing>
+          <wp:inline distT="0" distB="0" distL="114300" distR="114300">
+            <wp:extent cx="4483100" cy="1708150"/>
+            <wp:effectExtent l="0" t="0" r="0" b="6350"/>
+            <wp:docPr id="49" name="Picture 49" descr="tugas3_o"/>
+            <wp:cNvGraphicFramePr>
+              <a:graphicFrameLocks xmlns:a="http://schemas.openxmlformats.org/drawingml/2006/main" noChangeAspect="1"/>
+            </wp:cNvGraphicFramePr>
+            <a:graphic xmlns:a="http://schemas.openxmlformats.org/drawingml/2006/main">
+              <a:graphicData uri="http://schemas.openxmlformats.org/drawingml/2006/picture">
+                <pic:pic xmlns:pic="http://schemas.openxmlformats.org/drawingml/2006/picture">
+                  <pic:nvPicPr>
+                    <pic:cNvPr id="49" name="Picture 49" descr="tugas3_o"/>
+                    <pic:cNvPicPr>
+                      <a:picLocks noChangeAspect="1"/>
+                    </pic:cNvPicPr>
+                  </pic:nvPicPr>
+                  <pic:blipFill>
+                    <a:blip r:embed="rId53"/>
+                    <a:stretch>
+                      <a:fillRect/>
+                    </a:stretch>
+                  </pic:blipFill>
+                  <pic:spPr>
+                    <a:xfrm>
+                      <a:off x="0" y="0"/>
+                      <a:ext cx="4483100" cy="1708150"/>
+                    </a:xfrm>
+                    <a:prstGeom prst="rect">
+                      <a:avLst/>
+                    </a:prstGeom>
+                  </pic:spPr>
+                </pic:pic>
+              </a:graphicData>
+            </a:graphic>
+          </wp:inline>
+        </w:drawing>
+      </w:r>
     </w:p>
     <w:sectPr>
       <w:footerReference r:id="rId20" w:type="default"/>
@@ -13574,6 +15111,26 @@
     </w:lvl>
   </w:abstractNum>
   <w:abstractNum w:abstractNumId="3">
+    <w:nsid w:val="C023EE7D"/>
+    <w:multiLevelType w:val="singleLevel"/>
+    <w:tmpl w:val="C023EE7D"/>
+    <w:lvl w:ilvl="0" w:tentative="0">
+      <w:start w:val="4"/>
+      <w:numFmt w:val="upperLetter"/>
+      <w:lvlText w:val="%1."/>
+      <w:lvlJc w:val="left"/>
+      <w:pPr>
+        <w:tabs>
+          <w:tab w:val="left" w:pos="425"/>
+        </w:tabs>
+        <w:ind w:left="425" w:leftChars="0" w:hanging="425" w:firstLineChars="0"/>
+      </w:pPr>
+      <w:rPr>
+        <w:rFonts w:hint="default"/>
+      </w:rPr>
+    </w:lvl>
+  </w:abstractNum>
+  <w:abstractNum w:abstractNumId="4">
     <w:nsid w:val="C7204552"/>
     <w:multiLevelType w:val="singleLevel"/>
     <w:tmpl w:val="C7204552"/>
@@ -13593,7 +15150,7 @@
       </w:rPr>
     </w:lvl>
   </w:abstractNum>
-  <w:abstractNum w:abstractNumId="4">
+  <w:abstractNum w:abstractNumId="5">
     <w:nsid w:val="E4CEE7B8"/>
     <w:multiLevelType w:val="singleLevel"/>
     <w:tmpl w:val="E4CEE7B8"/>
@@ -13613,7 +15170,7 @@
       </w:rPr>
     </w:lvl>
   </w:abstractNum>
-  <w:abstractNum w:abstractNumId="5">
+  <w:abstractNum w:abstractNumId="6">
     <w:nsid w:val="F7A91E05"/>
     <w:multiLevelType w:val="singleLevel"/>
     <w:tmpl w:val="F7A91E05"/>
@@ -13633,7 +15190,7 @@
       </w:rPr>
     </w:lvl>
   </w:abstractNum>
-  <w:abstractNum w:abstractNumId="6">
+  <w:abstractNum w:abstractNumId="7">
     <w:nsid w:val="FFD942A3"/>
     <w:multiLevelType w:val="singleLevel"/>
     <w:tmpl w:val="FFD942A3"/>
@@ -13653,7 +15210,7 @@
       </w:rPr>
     </w:lvl>
   </w:abstractNum>
-  <w:abstractNum w:abstractNumId="7">
+  <w:abstractNum w:abstractNumId="8">
     <w:nsid w:val="0989A023"/>
     <w:multiLevelType w:val="singleLevel"/>
     <w:tmpl w:val="0989A023"/>
@@ -13673,7 +15230,7 @@
       </w:rPr>
     </w:lvl>
   </w:abstractNum>
-  <w:abstractNum w:abstractNumId="8">
+  <w:abstractNum w:abstractNumId="9">
     <w:nsid w:val="1372A8D6"/>
     <w:multiLevelType w:val="singleLevel"/>
     <w:tmpl w:val="1372A8D6"/>
@@ -13693,7 +15250,7 @@
       </w:rPr>
     </w:lvl>
   </w:abstractNum>
-  <w:abstractNum w:abstractNumId="9">
+  <w:abstractNum w:abstractNumId="10">
     <w:nsid w:val="45CE262D"/>
     <w:multiLevelType w:val="singleLevel"/>
     <w:tmpl w:val="45CE262D"/>
@@ -13713,7 +15270,7 @@
       </w:rPr>
     </w:lvl>
   </w:abstractNum>
-  <w:abstractNum w:abstractNumId="10">
+  <w:abstractNum w:abstractNumId="11">
     <w:nsid w:val="47264151"/>
     <w:multiLevelType w:val="singleLevel"/>
     <w:tmpl w:val="47264151"/>
@@ -13733,7 +15290,7 @@
       </w:rPr>
     </w:lvl>
   </w:abstractNum>
-  <w:abstractNum w:abstractNumId="11">
+  <w:abstractNum w:abstractNumId="12">
     <w:nsid w:val="5ACBAC9D"/>
     <w:multiLevelType w:val="singleLevel"/>
     <w:tmpl w:val="5ACBAC9D"/>
@@ -13753,7 +15310,27 @@
       </w:rPr>
     </w:lvl>
   </w:abstractNum>
-  <w:abstractNum w:abstractNumId="12">
+  <w:abstractNum w:abstractNumId="13">
+    <w:nsid w:val="610523AE"/>
+    <w:multiLevelType w:val="singleLevel"/>
+    <w:tmpl w:val="610523AE"/>
+    <w:lvl w:ilvl="0" w:tentative="0">
+      <w:start w:val="1"/>
+      <w:numFmt w:val="decimal"/>
+      <w:lvlText w:val="%1."/>
+      <w:lvlJc w:val="left"/>
+      <w:pPr>
+        <w:tabs>
+          <w:tab w:val="left" w:pos="425"/>
+        </w:tabs>
+        <w:ind w:left="425" w:leftChars="0" w:hanging="425" w:firstLineChars="0"/>
+      </w:pPr>
+      <w:rPr>
+        <w:rFonts w:hint="default"/>
+      </w:rPr>
+    </w:lvl>
+  </w:abstractNum>
+  <w:abstractNum w:abstractNumId="14">
     <w:nsid w:val="6E0D7B10"/>
     <w:multiLevelType w:val="singleLevel"/>
     <w:tmpl w:val="6E0D7B10"/>
@@ -13774,7 +15351,7 @@
       </w:rPr>
     </w:lvl>
   </w:abstractNum>
-  <w:abstractNum w:abstractNumId="13">
+  <w:abstractNum w:abstractNumId="15">
     <w:nsid w:val="70D15A53"/>
     <w:multiLevelType w:val="singleLevel"/>
     <w:tmpl w:val="70D15A53"/>
@@ -13794,7 +15371,7 @@
       </w:rPr>
     </w:lvl>
   </w:abstractNum>
-  <w:abstractNum w:abstractNumId="14">
+  <w:abstractNum w:abstractNumId="16">
     <w:nsid w:val="745E7604"/>
     <w:multiLevelType w:val="singleLevel"/>
     <w:tmpl w:val="745E7604"/>
@@ -13814,7 +15391,7 @@
       </w:rPr>
     </w:lvl>
   </w:abstractNum>
-  <w:abstractNum w:abstractNumId="15">
+  <w:abstractNum w:abstractNumId="17">
     <w:nsid w:val="791248F4"/>
     <w:multiLevelType w:val="singleLevel"/>
     <w:tmpl w:val="791248F4"/>
@@ -13834,7 +15411,7 @@
       </w:rPr>
     </w:lvl>
   </w:abstractNum>
-  <w:abstractNum w:abstractNumId="16">
+  <w:abstractNum w:abstractNumId="18">
     <w:nsid w:val="7D57E8F8"/>
     <w:multiLevelType w:val="singleLevel"/>
     <w:tmpl w:val="7D57E8F8"/>
@@ -13855,40 +15432,40 @@
     </w:lvl>
   </w:abstractNum>
   <w:num w:numId="1">
-    <w:abstractNumId w:val="8"/>
+    <w:abstractNumId w:val="9"/>
   </w:num>
   <w:num w:numId="2">
     <w:abstractNumId w:val="0"/>
   </w:num>
   <w:num w:numId="3">
-    <w:abstractNumId w:val="15"/>
+    <w:abstractNumId w:val="17"/>
   </w:num>
   <w:num w:numId="4">
-    <w:abstractNumId w:val="7"/>
+    <w:abstractNumId w:val="8"/>
   </w:num>
   <w:num w:numId="5">
-    <w:abstractNumId w:val="3"/>
+    <w:abstractNumId w:val="4"/>
   </w:num>
   <w:num w:numId="6">
+    <w:abstractNumId w:val="14"/>
+  </w:num>
+  <w:num w:numId="7">
+    <w:abstractNumId w:val="10"/>
+  </w:num>
+  <w:num w:numId="8">
+    <w:abstractNumId w:val="5"/>
+  </w:num>
+  <w:num w:numId="9">
     <w:abstractNumId w:val="12"/>
   </w:num>
-  <w:num w:numId="7">
-    <w:abstractNumId w:val="9"/>
+  <w:num w:numId="10">
+    <w:abstractNumId w:val="16"/>
   </w:num>
-  <w:num w:numId="8">
-    <w:abstractNumId w:val="4"/>
-  </w:num>
-  <w:num w:numId="9">
+  <w:num w:numId="11">
     <w:abstractNumId w:val="11"/>
   </w:num>
-  <w:num w:numId="10">
-    <w:abstractNumId w:val="14"/>
-  </w:num>
-  <w:num w:numId="11">
-    <w:abstractNumId w:val="10"/>
-  </w:num>
   <w:num w:numId="12">
-    <w:abstractNumId w:val="16"/>
+    <w:abstractNumId w:val="18"/>
   </w:num>
   <w:num w:numId="13">
     <w:abstractNumId w:val="2"/>
@@ -13897,13 +15474,19 @@
     <w:abstractNumId w:val="1"/>
   </w:num>
   <w:num w:numId="15">
+    <w:abstractNumId w:val="7"/>
+  </w:num>
+  <w:num w:numId="16">
+    <w:abstractNumId w:val="15"/>
+  </w:num>
+  <w:num w:numId="17">
     <w:abstractNumId w:val="6"/>
   </w:num>
-  <w:num w:numId="16">
+  <w:num w:numId="18">
+    <w:abstractNumId w:val="3"/>
+  </w:num>
+  <w:num w:numId="19">
     <w:abstractNumId w:val="13"/>
-  </w:num>
-  <w:num w:numId="17">
-    <w:abstractNumId w:val="5"/>
   </w:num>
 </w:numbering>
 </file>

</xml_diff>